<commit_message>
Added screenshots of html and css to Test.docs based on code validator
</commit_message>
<xml_diff>
--- a/a1/Test.docx
+++ b/a1/Test.docx
@@ -29,11 +29,14 @@
     </w:p>
     <w:p>
       <w:r>
+        <w:rPr>
+          <w:noProof/>
+        </w:rPr>
         <w:drawing>
-          <wp:inline distT="0" distB="0" distL="0" distR="0" wp14:anchorId="2E924576" wp14:editId="1FFC52C4">
-            <wp:extent cx="5731510" cy="2979420"/>
+          <wp:inline distT="0" distB="0" distL="0" distR="0" wp14:anchorId="594CE1D2" wp14:editId="290EC763">
+            <wp:extent cx="5731510" cy="2861310"/>
             <wp:effectExtent l="0" t="0" r="2540" b="0"/>
-            <wp:docPr id="33285280" name="Picture 1"/>
+            <wp:docPr id="420087969" name="Picture 1"/>
             <wp:cNvGraphicFramePr>
               <a:graphicFrameLocks xmlns:a="http://schemas.openxmlformats.org/drawingml/2006/main" noChangeAspect="1"/>
             </wp:cNvGraphicFramePr>
@@ -41,11 +44,17 @@
               <a:graphicData uri="http://schemas.openxmlformats.org/drawingml/2006/picture">
                 <pic:pic xmlns:pic="http://schemas.openxmlformats.org/drawingml/2006/picture">
                   <pic:nvPicPr>
-                    <pic:cNvPr id="33285280" name=""/>
+                    <pic:cNvPr id="420087969" name="Picture 420087969"/>
                     <pic:cNvPicPr/>
                   </pic:nvPicPr>
                   <pic:blipFill>
-                    <a:blip r:embed="rId4"/>
+                    <a:blip r:embed="rId4" cstate="print">
+                      <a:extLst>
+                        <a:ext uri="{28A0092B-C50C-407E-A947-70E740481C1C}">
+                          <a14:useLocalDpi xmlns:a14="http://schemas.microsoft.com/office/drawing/2010/main" val="0"/>
+                        </a:ext>
+                      </a:extLst>
+                    </a:blip>
                     <a:stretch>
                       <a:fillRect/>
                     </a:stretch>
@@ -53,7 +62,7 @@
                   <pic:spPr>
                     <a:xfrm>
                       <a:off x="0" y="0"/>
-                      <a:ext cx="5731510" cy="2979420"/>
+                      <a:ext cx="5731510" cy="2861310"/>
                     </a:xfrm>
                     <a:prstGeom prst="rect">
                       <a:avLst/>
@@ -79,11 +88,14 @@
     </w:p>
     <w:p>
       <w:r>
+        <w:rPr>
+          <w:noProof/>
+        </w:rPr>
         <w:drawing>
-          <wp:inline distT="0" distB="0" distL="0" distR="0" wp14:anchorId="34F92F04" wp14:editId="054D4A52">
-            <wp:extent cx="5731510" cy="3042285"/>
-            <wp:effectExtent l="0" t="0" r="2540" b="5715"/>
-            <wp:docPr id="665032370" name="Picture 1"/>
+          <wp:inline distT="0" distB="0" distL="0" distR="0" wp14:anchorId="389E59E5" wp14:editId="4EF506B2">
+            <wp:extent cx="5731510" cy="2813050"/>
+            <wp:effectExtent l="0" t="0" r="2540" b="6350"/>
+            <wp:docPr id="1987804778" name="Picture 3" descr="A screenshot of a computer&#10;&#10;Description automatically generated"/>
             <wp:cNvGraphicFramePr>
               <a:graphicFrameLocks xmlns:a="http://schemas.openxmlformats.org/drawingml/2006/main" noChangeAspect="1"/>
             </wp:cNvGraphicFramePr>
@@ -91,11 +103,17 @@
               <a:graphicData uri="http://schemas.openxmlformats.org/drawingml/2006/picture">
                 <pic:pic xmlns:pic="http://schemas.openxmlformats.org/drawingml/2006/picture">
                   <pic:nvPicPr>
-                    <pic:cNvPr id="665032370" name=""/>
+                    <pic:cNvPr id="1987804778" name="Picture 3" descr="A screenshot of a computer&#10;&#10;Description automatically generated"/>
                     <pic:cNvPicPr/>
                   </pic:nvPicPr>
                   <pic:blipFill>
-                    <a:blip r:embed="rId5"/>
+                    <a:blip r:embed="rId5" cstate="print">
+                      <a:extLst>
+                        <a:ext uri="{28A0092B-C50C-407E-A947-70E740481C1C}">
+                          <a14:useLocalDpi xmlns:a14="http://schemas.microsoft.com/office/drawing/2010/main" val="0"/>
+                        </a:ext>
+                      </a:extLst>
+                    </a:blip>
                     <a:stretch>
                       <a:fillRect/>
                     </a:stretch>
@@ -103,7 +121,7 @@
                   <pic:spPr>
                     <a:xfrm>
                       <a:off x="0" y="0"/>
-                      <a:ext cx="5731510" cy="3042285"/>
+                      <a:ext cx="5731510" cy="2813050"/>
                     </a:xfrm>
                     <a:prstGeom prst="rect">
                       <a:avLst/>
@@ -123,6 +141,7 @@
     </w:p>
     <w:p/>
     <w:p/>
+    <w:p/>
     <w:p>
       <w:r>
         <w:lastRenderedPageBreak/>
@@ -131,11 +150,14 @@
     </w:p>
     <w:p>
       <w:r>
+        <w:rPr>
+          <w:noProof/>
+        </w:rPr>
         <w:drawing>
-          <wp:inline distT="0" distB="0" distL="0" distR="0" wp14:anchorId="4A59D4F5" wp14:editId="6DCC17FC">
-            <wp:extent cx="5731510" cy="3023870"/>
-            <wp:effectExtent l="0" t="0" r="2540" b="5080"/>
-            <wp:docPr id="1024427656" name="Picture 1" descr="A screenshot of a computer&#10;&#10;Description automatically generated"/>
+          <wp:inline distT="0" distB="0" distL="0" distR="0" wp14:anchorId="405FB6B1" wp14:editId="7C61CCA6">
+            <wp:extent cx="5308600" cy="2332584"/>
+            <wp:effectExtent l="0" t="0" r="6350" b="0"/>
+            <wp:docPr id="157884901" name="Picture 4"/>
             <wp:cNvGraphicFramePr>
               <a:graphicFrameLocks xmlns:a="http://schemas.openxmlformats.org/drawingml/2006/main" noChangeAspect="1"/>
             </wp:cNvGraphicFramePr>
@@ -143,11 +165,17 @@
               <a:graphicData uri="http://schemas.openxmlformats.org/drawingml/2006/picture">
                 <pic:pic xmlns:pic="http://schemas.openxmlformats.org/drawingml/2006/picture">
                   <pic:nvPicPr>
-                    <pic:cNvPr id="1024427656" name="Picture 1" descr="A screenshot of a computer&#10;&#10;Description automatically generated"/>
+                    <pic:cNvPr id="157884901" name="Picture 157884901"/>
                     <pic:cNvPicPr/>
                   </pic:nvPicPr>
                   <pic:blipFill>
-                    <a:blip r:embed="rId6"/>
+                    <a:blip r:embed="rId6" cstate="print">
+                      <a:extLst>
+                        <a:ext uri="{28A0092B-C50C-407E-A947-70E740481C1C}">
+                          <a14:useLocalDpi xmlns:a14="http://schemas.microsoft.com/office/drawing/2010/main" val="0"/>
+                        </a:ext>
+                      </a:extLst>
+                    </a:blip>
                     <a:stretch>
                       <a:fillRect/>
                     </a:stretch>
@@ -155,7 +183,7 @@
                   <pic:spPr>
                     <a:xfrm>
                       <a:off x="0" y="0"/>
-                      <a:ext cx="5731510" cy="3023870"/>
+                      <a:ext cx="5313000" cy="2334517"/>
                     </a:xfrm>
                     <a:prstGeom prst="rect">
                       <a:avLst/>
@@ -181,11 +209,14 @@
     </w:p>
     <w:p>
       <w:r>
+        <w:rPr>
+          <w:noProof/>
+        </w:rPr>
         <w:drawing>
-          <wp:inline distT="0" distB="0" distL="0" distR="0" wp14:anchorId="4A62F9E5" wp14:editId="329719C3">
-            <wp:extent cx="5731510" cy="3030220"/>
-            <wp:effectExtent l="0" t="0" r="2540" b="0"/>
-            <wp:docPr id="25275575" name="Picture 1" descr="A screenshot of a computer&#10;&#10;Description automatically generated"/>
+          <wp:inline distT="0" distB="0" distL="0" distR="0" wp14:anchorId="163ECB38" wp14:editId="7BDD85C5">
+            <wp:extent cx="5365750" cy="2695359"/>
+            <wp:effectExtent l="0" t="0" r="6350" b="0"/>
+            <wp:docPr id="1387228022" name="Picture 2"/>
             <wp:cNvGraphicFramePr>
               <a:graphicFrameLocks xmlns:a="http://schemas.openxmlformats.org/drawingml/2006/main" noChangeAspect="1"/>
             </wp:cNvGraphicFramePr>
@@ -193,11 +224,17 @@
               <a:graphicData uri="http://schemas.openxmlformats.org/drawingml/2006/picture">
                 <pic:pic xmlns:pic="http://schemas.openxmlformats.org/drawingml/2006/picture">
                   <pic:nvPicPr>
-                    <pic:cNvPr id="25275575" name="Picture 1" descr="A screenshot of a computer&#10;&#10;Description automatically generated"/>
+                    <pic:cNvPr id="1387228022" name="Picture 1387228022"/>
                     <pic:cNvPicPr/>
                   </pic:nvPicPr>
                   <pic:blipFill>
-                    <a:blip r:embed="rId7"/>
+                    <a:blip r:embed="rId7" cstate="print">
+                      <a:extLst>
+                        <a:ext uri="{28A0092B-C50C-407E-A947-70E740481C1C}">
+                          <a14:useLocalDpi xmlns:a14="http://schemas.microsoft.com/office/drawing/2010/main" val="0"/>
+                        </a:ext>
+                      </a:extLst>
+                    </a:blip>
                     <a:stretch>
                       <a:fillRect/>
                     </a:stretch>
@@ -205,7 +242,74 @@
                   <pic:spPr>
                     <a:xfrm>
                       <a:off x="0" y="0"/>
-                      <a:ext cx="5731510" cy="3030220"/>
+                      <a:ext cx="5371697" cy="2698346"/>
+                    </a:xfrm>
+                    <a:prstGeom prst="rect">
+                      <a:avLst/>
+                    </a:prstGeom>
+                  </pic:spPr>
+                </pic:pic>
+              </a:graphicData>
+            </a:graphic>
+          </wp:inline>
+        </w:drawing>
+      </w:r>
+    </w:p>
+    <w:p>
+      <w:r>
+        <w:t>No errors or warnings to show.</w:t>
+      </w:r>
+    </w:p>
+    <w:p/>
+    <w:p/>
+    <w:p/>
+    <w:p/>
+    <w:p/>
+    <w:p/>
+    <w:p/>
+    <w:p/>
+    <w:p/>
+    <w:p>
+      <w:r>
+        <w:t>CSS validation for style.css</w:t>
+      </w:r>
+    </w:p>
+    <w:p>
+      <w:r>
+        <w:rPr>
+          <w:noProof/>
+        </w:rPr>
+        <w:drawing>
+          <wp:inline distT="0" distB="0" distL="0" distR="0" wp14:anchorId="1CE8AF41" wp14:editId="53EE6675">
+            <wp:extent cx="5731510" cy="2800985"/>
+            <wp:effectExtent l="0" t="0" r="2540" b="0"/>
+            <wp:docPr id="417815861" name="Picture 5" descr="A screenshot of a computer&#10;&#10;Description automatically generated"/>
+            <wp:cNvGraphicFramePr>
+              <a:graphicFrameLocks xmlns:a="http://schemas.openxmlformats.org/drawingml/2006/main" noChangeAspect="1"/>
+            </wp:cNvGraphicFramePr>
+            <a:graphic xmlns:a="http://schemas.openxmlformats.org/drawingml/2006/main">
+              <a:graphicData uri="http://schemas.openxmlformats.org/drawingml/2006/picture">
+                <pic:pic xmlns:pic="http://schemas.openxmlformats.org/drawingml/2006/picture">
+                  <pic:nvPicPr>
+                    <pic:cNvPr id="417815861" name="Picture 5" descr="A screenshot of a computer&#10;&#10;Description automatically generated"/>
+                    <pic:cNvPicPr/>
+                  </pic:nvPicPr>
+                  <pic:blipFill>
+                    <a:blip r:embed="rId8" cstate="print">
+                      <a:extLst>
+                        <a:ext uri="{28A0092B-C50C-407E-A947-70E740481C1C}">
+                          <a14:useLocalDpi xmlns:a14="http://schemas.microsoft.com/office/drawing/2010/main" val="0"/>
+                        </a:ext>
+                      </a:extLst>
+                    </a:blip>
+                    <a:stretch>
+                      <a:fillRect/>
+                    </a:stretch>
+                  </pic:blipFill>
+                  <pic:spPr>
+                    <a:xfrm>
+                      <a:off x="0" y="0"/>
+                      <a:ext cx="5731510" cy="2800985"/>
                     </a:xfrm>
                     <a:prstGeom prst="rect">
                       <a:avLst/>

</xml_diff>